<commit_message>
Login Realizado com sucesso
</commit_message>
<xml_diff>
--- a/LOGO_DOC/Melan_cia.docx
+++ b/LOGO_DOC/Melan_cia.docx
@@ -3,6 +3,9 @@
 <w:document xmlns:wpc="http://schemas.microsoft.com/office/word/2010/wordprocessingCanvas" xmlns:mc="http://schemas.openxmlformats.org/markup-compatibility/2006" xmlns:o="urn:schemas-microsoft-com:office:office" xmlns:r="http://schemas.openxmlformats.org/officeDocument/2006/relationships" xmlns:m="http://schemas.openxmlformats.org/officeDocument/2006/math" xmlns:v="urn:schemas-microsoft-com:vml" xmlns:wp14="http://schemas.microsoft.com/office/word/2010/wordprocessingDrawing" xmlns:wp="http://schemas.openxmlformats.org/drawingml/2006/wordprocessingDrawing" xmlns:w10="urn:schemas-microsoft-com:office:word" xmlns:w="http://schemas.openxmlformats.org/wordprocessingml/2006/main" xmlns:w14="http://schemas.microsoft.com/office/word/2010/wordml" xmlns:w15="http://schemas.microsoft.com/office/word/2012/wordml" xmlns:wpg="http://schemas.microsoft.com/office/word/2010/wordprocessingGroup" xmlns:wpi="http://schemas.microsoft.com/office/word/2010/wordprocessingInk" xmlns:wne="http://schemas.microsoft.com/office/word/2006/wordml" xmlns:wps="http://schemas.microsoft.com/office/word/2010/wordprocessingShape" mc:Ignorable="w14 w15 wp14">
   <w:body>
     <w:p>
+      <w:r>
+        <w:t xml:space="preserve">    </w:t>
+      </w:r>
       <w:r>
         <w:t xml:space="preserve">                                   </w:t>
       </w:r>
@@ -155,16 +158,7 @@
           <w:color w:val="000000" w:themeColor="text1"/>
           <w:lang w:val="pt-BR"/>
         </w:rPr>
-        <w:t>o</w:t>
-      </w:r>
-      <w:r>
-        <w:rPr>
-          <w:b/>
-          <w:bCs/>
-          <w:color w:val="000000" w:themeColor="text1"/>
-          <w:lang w:val="pt-BR"/>
-        </w:rPr>
-        <w:t>:</w:t>
+        <w:t>o:</w:t>
       </w:r>
     </w:p>
     <w:p>
@@ -210,40 +204,7 @@
           <w:shd w:val="clear" w:color="auto" w:fill="FFFFFF"/>
           <w:lang w:val="pt-BR"/>
         </w:rPr>
-        <w:t xml:space="preserve">A faixa que favorece a germinação das sementes situa-se entre 21,1 °C e 35 °C, sendo os limites de temperaturas mínimas do ar e do solo iguais a 15 °C e 21,1 °C, respectivamente. A temperatura média do ar ideal para que ocorra a germinação está entre 23,8 °C e 29,4 °C. Desta forma, quando a temperatura do ar </w:t>
-      </w:r>
-      <w:r>
-        <w:rPr>
-          <w:rFonts w:ascii="Quire Sans" w:hAnsi="Quire Sans"/>
-          <w:color w:val="000000"/>
-          <w:sz w:val="22"/>
-          <w:szCs w:val="22"/>
-          <w:shd w:val="clear" w:color="auto" w:fill="FFFFFF"/>
-          <w:lang w:val="pt-BR"/>
-        </w:rPr>
-        <w:t>se situa</w:t>
-      </w:r>
-      <w:r>
-        <w:rPr>
-          <w:rFonts w:ascii="Quire Sans" w:hAnsi="Quire Sans"/>
-          <w:color w:val="000000"/>
-          <w:sz w:val="22"/>
-          <w:szCs w:val="22"/>
-          <w:shd w:val="clear" w:color="auto" w:fill="FFFFFF"/>
-          <w:lang w:val="pt-BR"/>
-        </w:rPr>
-        <w:t xml:space="preserve"> em torno de 20 °C, a germinação das sementes se completa em 15 dias, enquanto a 30 °C, este processo ocorre em apenas 5 dias, em </w:t>
-      </w:r>
-      <w:r>
-        <w:rPr>
-          <w:rFonts w:ascii="Quire Sans" w:hAnsi="Quire Sans"/>
-          <w:color w:val="000000"/>
-          <w:sz w:val="22"/>
-          <w:szCs w:val="22"/>
-          <w:shd w:val="clear" w:color="auto" w:fill="FFFFFF"/>
-          <w:lang w:val="pt-BR"/>
-        </w:rPr>
-        <w:t>média.</w:t>
+        <w:t>A faixa que favorece a germinação das sementes situa-se entre 21,1 °C e 35 °C, sendo os limites de temperaturas mínimas do ar e do solo iguais a 15 °C e 21,1 °C, respectivamente. A temperatura média do ar ideal para que ocorra a germinação está entre 23,8 °C e 29,4 °C. Desta forma, quando a temperatura do ar se situa em torno de 20 °C, a germinação das sementes se completa em 15 dias, enquanto a 30 °C, este processo ocorre em apenas 5 dias, em média.</w:t>
       </w:r>
     </w:p>
     <w:p>
@@ -262,17 +223,18 @@
           <w:shd w:val="clear" w:color="auto" w:fill="FFFFFF"/>
           <w:lang w:val="pt-BR"/>
         </w:rPr>
-        <w:t xml:space="preserve">O desenvolvimento vegetativo e a floração são favorecidos por valores de temperatura do ar na faixa de 23 °C e 28 °C e 20 °C a 21 °C, respectivamente, e paralisados em temperatura de 11 °C a 13 °C ou </w:t>
-      </w:r>
-      <w:r>
+        <w:t>O desenvolvimento vegetativo e a floração são favorecidos por valores de temperatura do ar na faixa de 23 °C e 28 °C e 20 °C a 21 °C, respectivamente, e paralisados em temperatura de 11 °C a 13 °C ou inferior. Contudo, não permanecendo por muitos dias sob tais condições de temperatura, a planta voltará a crescer. A temperatura do ar ideal para o seu desenvolvimento deve estar em torno de 25 °C. O crescimento das plantas de melancia é afetado quando as temperaturas médias do solo atingem valores iguais ou inferiores a 16,7 °C. Em temperaturas mais amenas pode ocorrer várias doenças como a fusariose e cancro das hastes.</w:t>
+      </w:r>
+    </w:p>
+    <w:p>
+      <w:pPr>
         <w:rPr>
           <w:rFonts w:hAnsi="Quire Sans"/>
           <w:color w:val="000000"/>
           <w:shd w:val="clear" w:color="auto" w:fill="FFFFFF"/>
           <w:lang w:val="pt-BR"/>
         </w:rPr>
-        <w:t xml:space="preserve">inferior. </w:t>
-      </w:r>
+      </w:pPr>
       <w:r>
         <w:rPr>
           <w:rFonts w:hAnsi="Quire Sans"/>
@@ -280,17 +242,18 @@
           <w:shd w:val="clear" w:color="auto" w:fill="FFFFFF"/>
           <w:lang w:val="pt-BR"/>
         </w:rPr>
-        <w:t>Contudo, não permanecendo por muitos dias sob tais condições de temperatura, a planta voltará a crescer. A temperatura do ar ideal para o seu desenvolvimento deve estar em torno de 25 °C. O crescimento das plantas de melancia é afetado quando as temperaturas médias do solo atingem valores iguais ou inferiores a 16,7 °C.</w:t>
-      </w:r>
-      <w:r>
+        <w:t>Em condições térmicas ótimas, ou seja, temperaturas do ar noturnas entre 15 e 20 °C e diurnas de 20 °C a 30 °C, o fruto pode atingir 50% de seu peso final nos primeiros 15 dias após a antese. Atinge a maturação completa de 30 a 50 dias, dependendo, também, de outros fatores como as condições de cultivo e cultivar utilizada.</w:t>
+      </w:r>
+    </w:p>
+    <w:p>
+      <w:pPr>
         <w:rPr>
           <w:rFonts w:hAnsi="Quire Sans"/>
           <w:color w:val="000000"/>
           <w:shd w:val="clear" w:color="auto" w:fill="FFFFFF"/>
           <w:lang w:val="pt-BR"/>
         </w:rPr>
-        <w:t xml:space="preserve"> Em temperaturas mais amenas pode ocorrer várias doenças como a </w:t>
-      </w:r>
+      </w:pPr>
       <w:r>
         <w:rPr>
           <w:rFonts w:hAnsi="Quire Sans"/>
@@ -298,17 +261,18 @@
           <w:shd w:val="clear" w:color="auto" w:fill="FFFFFF"/>
           <w:lang w:val="pt-BR"/>
         </w:rPr>
-        <w:t>fusariose </w:t>
-      </w:r>
-      <w:r>
+        <w:t>A produtividade da cultura depende diretamente da eficiência da polinização que, em condição natural, é feita por abelhas. A maior atividade destas ocorre em temperaturas altas — entre 21 °C a 39 ºC —, com ótimo entre 28 °C e 30 °C.</w:t>
+      </w:r>
+    </w:p>
+    <w:p>
+      <w:pPr>
         <w:rPr>
           <w:rFonts w:hAnsi="Quire Sans"/>
           <w:color w:val="000000"/>
           <w:shd w:val="clear" w:color="auto" w:fill="FFFFFF"/>
           <w:lang w:val="pt-BR"/>
         </w:rPr>
-        <w:t xml:space="preserve">e </w:t>
-      </w:r>
+      </w:pPr>
       <w:r>
         <w:rPr>
           <w:rFonts w:hAnsi="Quire Sans"/>
@@ -316,8 +280,17 @@
           <w:shd w:val="clear" w:color="auto" w:fill="FFFFFF"/>
           <w:lang w:val="pt-BR"/>
         </w:rPr>
-        <w:t>cancro das hastes</w:t>
-      </w:r>
+        <w:lastRenderedPageBreak/>
+        <w:t>E a umidade relativa do ar ótima para a cultura da melancia, de forma geral, situa-se entre 60% e 80%.</w:t>
+      </w:r>
+    </w:p>
+    <w:p>
+      <w:pPr>
+        <w:rPr>
+          <w:rFonts w:hAnsi="Quire Sans"/>
+          <w:lang w:val="pt-BR"/>
+        </w:rPr>
+      </w:pPr>
       <w:r>
         <w:rPr>
           <w:rFonts w:hAnsi="Quire Sans"/>
@@ -325,265 +298,145 @@
           <w:shd w:val="clear" w:color="auto" w:fill="FFFFFF"/>
           <w:lang w:val="pt-BR"/>
         </w:rPr>
-        <w:t>.</w:t>
-      </w:r>
-    </w:p>
-    <w:p>
-      <w:pPr>
+        <w:t>Por ser um problema que ocorre muita variação escolhemos utilizar sensores para fazer um monitoramento da temperatura e da umidade em períodos de tempo e/ou em tempo real</w:t>
+      </w:r>
+    </w:p>
+    <w:p>
+      <w:pPr>
+        <w:rPr>
+          <w:lang w:val="pt-BR"/>
+        </w:rPr>
+      </w:pPr>
+    </w:p>
+    <w:p>
+      <w:pPr>
+        <w:pStyle w:val="Ttulo1"/>
+        <w:rPr>
+          <w:lang w:val="pt-BR"/>
+        </w:rPr>
+      </w:pPr>
+      <w:r>
+        <w:rPr>
+          <w:b/>
+          <w:bCs/>
+          <w:color w:val="FF0000"/>
+          <w:lang w:val="pt-BR"/>
+        </w:rPr>
+        <w:t>Justificativa:</w:t>
+      </w:r>
+      <w:r>
+        <w:rPr>
+          <w:lang w:val="pt-BR"/>
+        </w:rPr>
+        <w:t xml:space="preserve"> </w:t>
+      </w:r>
+    </w:p>
+    <w:p>
+      <w:pPr>
+        <w:rPr>
+          <w:rFonts w:hAnsi="Quire Sans"/>
+          <w:lang w:val="pt-BR"/>
+        </w:rPr>
+      </w:pPr>
+      <w:r>
+        <w:rPr>
+          <w:rFonts w:hAnsi="Quire Sans"/>
+          <w:lang w:val="pt-BR"/>
+        </w:rPr>
+        <w:t xml:space="preserve">Produtores de </w:t>
+      </w:r>
+      <w:r>
+        <w:rPr>
+          <w:rFonts w:hAnsi="Quire Sans"/>
+          <w:lang w:val="pt-BR"/>
+        </w:rPr>
+        <w:t>melancia tendem a enfrentar muitas perdas p</w:t>
+      </w:r>
+      <w:r>
+        <w:rPr>
+          <w:rFonts w:hAnsi="Quire Sans"/>
+          <w:lang w:val="pt-BR"/>
+        </w:rPr>
+        <w:t>ela falta da</w:t>
+      </w:r>
+      <w:r>
+        <w:rPr>
+          <w:rFonts w:hAnsi="Quire Sans"/>
+          <w:lang w:val="pt-BR"/>
+        </w:rPr>
+        <w:t xml:space="preserve"> manutenção do solo e </w:t>
+      </w:r>
+      <w:r>
+        <w:rPr>
+          <w:rFonts w:hAnsi="Quire Sans"/>
+          <w:lang w:val="pt-BR"/>
+        </w:rPr>
+        <w:t xml:space="preserve">de cuidados com sua </w:t>
+      </w:r>
+      <w:r>
+        <w:rPr>
+          <w:rFonts w:hAnsi="Quire Sans"/>
+          <w:lang w:val="pt-BR"/>
+        </w:rPr>
+        <w:t xml:space="preserve">temperatura. Por ser uma fruta sensível </w:t>
+      </w:r>
+      <w:r>
+        <w:rPr>
+          <w:rFonts w:hAnsi="Quire Sans"/>
+          <w:lang w:val="pt-BR"/>
+        </w:rPr>
+        <w:t xml:space="preserve">elas </w:t>
+      </w:r>
+      <w:r>
+        <w:rPr>
+          <w:rFonts w:hAnsi="Quire Sans"/>
+          <w:lang w:val="pt-BR"/>
+        </w:rPr>
+        <w:t>necessita</w:t>
+      </w:r>
+      <w:r>
+        <w:rPr>
+          <w:rFonts w:hAnsi="Quire Sans"/>
+          <w:lang w:val="pt-BR"/>
+        </w:rPr>
+        <w:t>m</w:t>
+      </w:r>
+      <w:r>
+        <w:rPr>
+          <w:rFonts w:hAnsi="Quire Sans"/>
+          <w:lang w:val="pt-BR"/>
+        </w:rPr>
+        <w:t xml:space="preserve"> de</w:t>
+      </w:r>
+      <w:r>
+        <w:rPr>
+          <w:rFonts w:hAnsi="Quire Sans"/>
+          <w:lang w:val="pt-BR"/>
+        </w:rPr>
+        <w:t xml:space="preserve"> </w:t>
+      </w:r>
+      <w:r>
+        <w:rPr>
+          <w:rFonts w:hAnsi="Quire Sans"/>
+          <w:lang w:val="pt-BR"/>
+        </w:rPr>
+        <w:t xml:space="preserve">monitoramento constante do solo e </w:t>
+      </w:r>
+      <w:r>
+        <w:rPr>
+          <w:rFonts w:hAnsi="Quire Sans"/>
+          <w:lang w:val="pt-BR"/>
+        </w:rPr>
+        <w:t>temperatura,</w:t>
+      </w:r>
+      <w:r>
         <w:rPr>
           <w:rFonts w:hAnsi="Quire Sans"/>
           <w:color w:val="000000"/>
           <w:shd w:val="clear" w:color="auto" w:fill="FFFFFF"/>
           <w:lang w:val="pt-BR"/>
         </w:rPr>
-      </w:pPr>
-      <w:r>
-        <w:rPr>
-          <w:rFonts w:hAnsi="Quire Sans"/>
-          <w:color w:val="000000"/>
-          <w:shd w:val="clear" w:color="auto" w:fill="FFFFFF"/>
-          <w:lang w:val="pt-BR"/>
-        </w:rPr>
-        <w:t>Em condições térmicas ótimas, ou seja, temperaturas do ar noturnas entre 15 e 20 °C e diurnas de 20 °C a 30 °C, o fruto pode atingir 50% de seu peso final nos primeiros 15 dias após a antese. Atinge a maturação completa de 30 a 50 dias, dependendo, também, de outros fatores como as condições de cultivo e cultivar utilizada.</w:t>
-      </w:r>
-    </w:p>
-    <w:p>
-      <w:pPr>
-        <w:rPr>
-          <w:rFonts w:hAnsi="Quire Sans"/>
-          <w:color w:val="000000"/>
-          <w:shd w:val="clear" w:color="auto" w:fill="FFFFFF"/>
-          <w:lang w:val="pt-BR"/>
-        </w:rPr>
-      </w:pPr>
-      <w:r>
-        <w:rPr>
-          <w:rFonts w:hAnsi="Quire Sans"/>
-          <w:color w:val="000000"/>
-          <w:shd w:val="clear" w:color="auto" w:fill="FFFFFF"/>
-          <w:lang w:val="pt-BR"/>
-        </w:rPr>
-        <w:t>A produtividade da cultura depende diretamente da eficiência da polinização que, em condição natural, é feita por abelhas. A maior atividade destas ocorre em temperaturas altas — entre 21 °C a 39 ºC —, com ótimo entre 28 °C e 30 °C.</w:t>
-      </w:r>
-    </w:p>
-    <w:p>
-      <w:pPr>
-        <w:rPr>
-          <w:rFonts w:hAnsi="Quire Sans"/>
-          <w:color w:val="000000"/>
-          <w:shd w:val="clear" w:color="auto" w:fill="FFFFFF"/>
-          <w:lang w:val="pt-BR"/>
-        </w:rPr>
-      </w:pPr>
-      <w:r>
-        <w:rPr>
-          <w:rFonts w:hAnsi="Quire Sans"/>
-          <w:color w:val="000000"/>
-          <w:shd w:val="clear" w:color="auto" w:fill="FFFFFF"/>
-          <w:lang w:val="pt-BR"/>
-        </w:rPr>
-        <w:lastRenderedPageBreak/>
-        <w:t>E a umidade</w:t>
-      </w:r>
-      <w:r>
-        <w:rPr>
-          <w:rFonts w:hAnsi="Quire Sans"/>
-          <w:color w:val="000000"/>
-          <w:shd w:val="clear" w:color="auto" w:fill="FFFFFF"/>
-          <w:lang w:val="pt-BR"/>
-        </w:rPr>
-        <w:t xml:space="preserve"> relativa do ar ótima para a cultura da melancia, de forma geral, situa-se entre 60% e 80%</w:t>
-      </w:r>
-      <w:r>
-        <w:rPr>
-          <w:rFonts w:hAnsi="Quire Sans"/>
-          <w:color w:val="000000"/>
-          <w:shd w:val="clear" w:color="auto" w:fill="FFFFFF"/>
-          <w:lang w:val="pt-BR"/>
-        </w:rPr>
-        <w:t>.</w:t>
-      </w:r>
-    </w:p>
-    <w:p>
-      <w:pPr>
-        <w:rPr>
-          <w:rFonts w:hAnsi="Quire Sans"/>
-          <w:lang w:val="pt-BR"/>
-        </w:rPr>
-      </w:pPr>
-      <w:r>
-        <w:rPr>
-          <w:rFonts w:hAnsi="Quire Sans"/>
-          <w:color w:val="000000"/>
-          <w:shd w:val="clear" w:color="auto" w:fill="FFFFFF"/>
-          <w:lang w:val="pt-BR"/>
-        </w:rPr>
-        <w:t>Por ser um problema que ocorre muita variação escolhemos utilizar sensores para fazer um monitoramento da temperatura e da umidade em períodos de tempo e/ou em tempo real</w:t>
-      </w:r>
-    </w:p>
-    <w:p>
-      <w:pPr>
-        <w:rPr>
-          <w:lang w:val="pt-BR"/>
-        </w:rPr>
-      </w:pPr>
-    </w:p>
-    <w:p>
-      <w:pPr>
-        <w:pStyle w:val="Ttulo1"/>
-        <w:rPr>
-          <w:lang w:val="pt-BR"/>
-        </w:rPr>
-      </w:pPr>
-      <w:r>
-        <w:rPr>
-          <w:b/>
-          <w:bCs/>
-          <w:color w:val="FF0000"/>
-          <w:lang w:val="pt-BR"/>
-        </w:rPr>
-        <w:t>Justificativa:</w:t>
-      </w:r>
-      <w:r>
-        <w:rPr>
-          <w:lang w:val="pt-BR"/>
-        </w:rPr>
-        <w:t xml:space="preserve"> </w:t>
-      </w:r>
-    </w:p>
-    <w:p>
-      <w:pPr>
-        <w:rPr>
-          <w:rFonts w:hAnsi="Quire Sans"/>
-          <w:lang w:val="pt-BR"/>
-        </w:rPr>
-      </w:pPr>
-      <w:r>
-        <w:rPr>
-          <w:rFonts w:hAnsi="Quire Sans"/>
-          <w:lang w:val="pt-BR"/>
-        </w:rPr>
-        <w:t xml:space="preserve">Produtores de </w:t>
-      </w:r>
-      <w:r>
-        <w:rPr>
-          <w:rFonts w:hAnsi="Quire Sans"/>
-          <w:lang w:val="pt-BR"/>
-        </w:rPr>
-        <w:t>melancia tendem a enfrentar muitas perdas p</w:t>
-      </w:r>
-      <w:r>
-        <w:rPr>
-          <w:rFonts w:hAnsi="Quire Sans"/>
-          <w:lang w:val="pt-BR"/>
-        </w:rPr>
-        <w:t>ela falta da</w:t>
-      </w:r>
-      <w:r>
-        <w:rPr>
-          <w:rFonts w:hAnsi="Quire Sans"/>
-          <w:lang w:val="pt-BR"/>
-        </w:rPr>
-        <w:t xml:space="preserve"> manutenção do solo e </w:t>
-      </w:r>
-      <w:r>
-        <w:rPr>
-          <w:rFonts w:hAnsi="Quire Sans"/>
-          <w:lang w:val="pt-BR"/>
-        </w:rPr>
-        <w:t xml:space="preserve">de cuidados com sua </w:t>
-      </w:r>
-      <w:r>
-        <w:rPr>
-          <w:rFonts w:hAnsi="Quire Sans"/>
-          <w:lang w:val="pt-BR"/>
-        </w:rPr>
-        <w:t xml:space="preserve">temperatura. Por ser uma fruta sensível </w:t>
-      </w:r>
-      <w:r>
-        <w:rPr>
-          <w:rFonts w:hAnsi="Quire Sans"/>
-          <w:lang w:val="pt-BR"/>
-        </w:rPr>
-        <w:t xml:space="preserve">elas </w:t>
-      </w:r>
-      <w:r>
-        <w:rPr>
-          <w:rFonts w:hAnsi="Quire Sans"/>
-          <w:lang w:val="pt-BR"/>
-        </w:rPr>
-        <w:t>necessita</w:t>
-      </w:r>
-      <w:r>
-        <w:rPr>
-          <w:rFonts w:hAnsi="Quire Sans"/>
-          <w:lang w:val="pt-BR"/>
-        </w:rPr>
-        <w:t>m</w:t>
-      </w:r>
-      <w:r>
-        <w:rPr>
-          <w:rFonts w:hAnsi="Quire Sans"/>
-          <w:lang w:val="pt-BR"/>
-        </w:rPr>
-        <w:t xml:space="preserve"> de</w:t>
-      </w:r>
-      <w:r>
-        <w:rPr>
-          <w:rFonts w:hAnsi="Quire Sans"/>
-          <w:lang w:val="pt-BR"/>
-        </w:rPr>
-        <w:t xml:space="preserve"> </w:t>
-      </w:r>
-      <w:r>
-        <w:rPr>
-          <w:rFonts w:hAnsi="Quire Sans"/>
-          <w:lang w:val="pt-BR"/>
-        </w:rPr>
-        <w:t xml:space="preserve">monitoramento constante do solo e </w:t>
-      </w:r>
-      <w:r>
-        <w:rPr>
-          <w:rFonts w:hAnsi="Quire Sans"/>
-          <w:lang w:val="pt-BR"/>
-        </w:rPr>
-        <w:t>temperatura,</w:t>
-      </w:r>
-      <w:r>
-        <w:rPr>
-          <w:rFonts w:hAnsi="Quire Sans"/>
-          <w:color w:val="000000"/>
-          <w:shd w:val="clear" w:color="auto" w:fill="FFFFFF"/>
-          <w:lang w:val="pt-BR"/>
-        </w:rPr>
-        <w:t xml:space="preserve"> por</w:t>
-      </w:r>
-      <w:r>
-        <w:rPr>
-          <w:rFonts w:hAnsi="Quire Sans"/>
-          <w:color w:val="000000"/>
-          <w:shd w:val="clear" w:color="auto" w:fill="FFFFFF"/>
-          <w:lang w:val="pt-BR"/>
-        </w:rPr>
-        <w:t xml:space="preserve"> ser um problema que ocorre muita variação escolhemos utilizar sensores</w:t>
-      </w:r>
-      <w:r>
-        <w:rPr>
-          <w:rFonts w:hAnsi="Quire Sans"/>
-          <w:color w:val="000000"/>
-          <w:shd w:val="clear" w:color="auto" w:fill="FFFFFF"/>
-          <w:lang w:val="pt-BR"/>
-        </w:rPr>
-        <w:t>.</w:t>
-      </w:r>
-      <w:r>
-        <w:rPr>
-          <w:rFonts w:hAnsi="Quire Sans"/>
-          <w:color w:val="000000"/>
-          <w:shd w:val="clear" w:color="auto" w:fill="FFFFFF"/>
-          <w:lang w:val="pt-BR"/>
-        </w:rPr>
-        <w:t xml:space="preserve"> </w:t>
+        <w:t xml:space="preserve"> por ser um problema que ocorre muita variação escolhemos utilizar sensores. </w:t>
       </w:r>
     </w:p>
     <w:p>
@@ -692,25 +545,7 @@
           <w:shd w:val="clear" w:color="auto" w:fill="FFFFFF"/>
           <w:lang w:val="pt-BR"/>
         </w:rPr>
-        <w:t xml:space="preserve">em </w:t>
-      </w:r>
-      <w:r>
-        <w:rPr>
-          <w:rFonts w:hAnsi="Quire Sans"/>
-          <w:color w:val="000000"/>
-          <w:shd w:val="clear" w:color="auto" w:fill="FFFFFF"/>
-          <w:lang w:val="pt-BR"/>
-        </w:rPr>
-        <w:t>períodos</w:t>
-      </w:r>
-      <w:r>
-        <w:rPr>
-          <w:rFonts w:hAnsi="Quire Sans"/>
-          <w:color w:val="000000"/>
-          <w:shd w:val="clear" w:color="auto" w:fill="FFFFFF"/>
-          <w:lang w:val="pt-BR"/>
-        </w:rPr>
-        <w:t xml:space="preserve"> de tempo e/ou em tempo real</w:t>
+        <w:t>em períodos de tempo e/ou em tempo real</w:t>
       </w:r>
       <w:r>
         <w:rPr>
@@ -925,6 +760,8 @@
           <w:lang w:val="pt-BR"/>
         </w:rPr>
       </w:pPr>
+      <w:bookmarkStart w:id="0" w:name="_GoBack"/>
+      <w:bookmarkEnd w:id="0"/>
     </w:p>
     <w:p>
       <w:pPr>
@@ -1932,8 +1769,6 @@
           <w:lang w:val="pt-BR"/>
         </w:rPr>
       </w:pPr>
-      <w:bookmarkStart w:id="0" w:name="_GoBack"/>
-      <w:bookmarkEnd w:id="0"/>
     </w:p>
     <w:sectPr>
       <w:headerReference w:type="default" r:id="rId8"/>

</xml_diff>